<commit_message>
Pushing again after pull request having upstream files merged with my branch for most updated version
</commit_message>
<xml_diff>
--- a/UserStory.docx
+++ b/UserStory.docx
@@ -696,12 +696,16 @@
       <w:r>
         <w:fldChar w:fldCharType="end"/>
       </w:r>
-      <w:bookmarkStart w:id="0" w:name="_GoBack"/>
-      <w:bookmarkEnd w:id="0"/>
+      <w:r>
+        <w:t xml:space="preserve"> </w:t>
+      </w:r>
+      <w:r>
+        <w:tab/>
+      </w:r>
       <w:r>
         <w:br w:type="page"/>
       </w:r>
-      <w:bookmarkStart w:id="1" w:name="_Toc408566855"/>
+      <w:bookmarkStart w:id="0" w:name="_Toc408566855"/>
       <w:r>
         <w:rPr>
           <w:smallCaps/>
@@ -727,7 +731,7 @@
         </w:rPr>
         <w:t>?</w:t>
       </w:r>
-      <w:bookmarkEnd w:id="1"/>
+      <w:bookmarkEnd w:id="0"/>
     </w:p>
     <w:p>
       <w:pPr>
@@ -769,7 +773,7 @@
           <w:szCs w:val="28"/>
         </w:rPr>
       </w:pPr>
-      <w:bookmarkStart w:id="2" w:name="_Toc408566856"/>
+      <w:bookmarkStart w:id="1" w:name="_Toc408566856"/>
       <w:r>
         <w:rPr>
           <w:smallCaps/>
@@ -778,7 +782,7 @@
         </w:rPr>
         <w:t xml:space="preserve">The Characteristics of </w:t>
       </w:r>
-      <w:bookmarkEnd w:id="2"/>
+      <w:bookmarkEnd w:id="1"/>
       <w:r>
         <w:rPr>
           <w:smallCaps/>
@@ -795,7 +799,7 @@
           <w:sz w:val="24"/>
         </w:rPr>
       </w:pPr>
-      <w:bookmarkStart w:id="3" w:name="_Toc408566857"/>
+      <w:bookmarkStart w:id="2" w:name="_Toc408566857"/>
       <w:r>
         <w:rPr>
           <w:color w:val="008000"/>
@@ -1155,7 +1159,7 @@
         <w:br w:type="page"/>
       </w:r>
     </w:p>
-    <w:bookmarkEnd w:id="3"/>
+    <w:bookmarkEnd w:id="2"/>
     <w:p>
       <w:pPr>
         <w:pStyle w:val="Heading1"/>
@@ -1648,16 +1652,96 @@
     </w:p>
     <w:p>
       <w:pPr>
+        <w:rPr>
+          <w:color w:val="008000"/>
+          <w:sz w:val="24"/>
+        </w:rPr>
+      </w:pPr>
+      <w:r>
+        <w:rPr>
+          <w:color w:val="008000"/>
+          <w:sz w:val="24"/>
+        </w:rPr>
+        <w:t xml:space="preserve">The following depends on the </w:t>
+      </w:r>
+      <w:r>
+        <w:rPr>
+          <w:b/>
+          <w:color w:val="008000"/>
+          <w:sz w:val="24"/>
+        </w:rPr>
+        <w:t xml:space="preserve">type </w:t>
+      </w:r>
+      <w:r>
+        <w:rPr>
+          <w:color w:val="008000"/>
+          <w:sz w:val="24"/>
+        </w:rPr>
+        <w:t>of</w:t>
+      </w:r>
+      <w:r>
+        <w:rPr>
+          <w:b/>
+          <w:color w:val="008000"/>
+          <w:sz w:val="24"/>
+        </w:rPr>
+        <w:t xml:space="preserve"> </w:t>
+      </w:r>
+      <w:r>
+        <w:rPr>
+          <w:color w:val="008000"/>
+          <w:sz w:val="24"/>
+        </w:rPr>
+        <w:t>tournament bracket</w:t>
+      </w:r>
+      <w:r>
+        <w:rPr>
+          <w:color w:val="008000"/>
+          <w:sz w:val="24"/>
+        </w:rPr>
+        <w:t xml:space="preserve"> (single, double, triple elimination).</w:t>
+      </w:r>
+    </w:p>
+    <w:p>
+      <w:pPr>
+        <w:rPr>
+          <w:color w:val="008000"/>
+          <w:sz w:val="24"/>
+        </w:rPr>
+      </w:pPr>
+    </w:p>
+    <w:p>
+      <w:pPr>
+        <w:rPr>
+          <w:b/>
+          <w:color w:val="008000"/>
+          <w:sz w:val="24"/>
+        </w:rPr>
+      </w:pPr>
+      <w:r>
+        <w:rPr>
+          <w:b/>
+          <w:color w:val="008000"/>
+          <w:sz w:val="24"/>
+        </w:rPr>
+        <w:t>IF SINGLE ELIMINATION:</w:t>
+      </w:r>
+    </w:p>
+    <w:p>
+      <w:pPr>
         <w:pStyle w:val="ListParagraph"/>
         <w:numPr>
           <w:ilvl w:val="0"/>
-          <w:numId w:val="30"/>
+          <w:numId w:val="32"/>
         </w:numPr>
         <w:rPr>
-          <w:color w:val="008000"/>
-          <w:sz w:val="24"/>
-        </w:rPr>
-      </w:pPr>
+          <w:b/>
+          <w:color w:val="008000"/>
+          <w:sz w:val="24"/>
+        </w:rPr>
+      </w:pPr>
+      <w:bookmarkStart w:id="3" w:name="_GoBack"/>
+      <w:bookmarkEnd w:id="3"/>
     </w:p>
     <w:sectPr>
       <w:pgSz w:w="12240" w:h="15840" w:code="1"/>
@@ -4387,6 +4471,119 @@
     </w:lvl>
   </w:abstractNum>
   <w:abstractNum w:abstractNumId="22" w15:restartNumberingAfterBreak="0">
+    <w:nsid w:val="6AC304D0"/>
+    <w:multiLevelType w:val="hybridMultilevel"/>
+    <w:tmpl w:val="A4F84188"/>
+    <w:lvl w:ilvl="0" w:tplc="04090001">
+      <w:start w:val="1"/>
+      <w:numFmt w:val="bullet"/>
+      <w:lvlText w:val=""/>
+      <w:lvlJc w:val="left"/>
+      <w:pPr>
+        <w:ind w:left="720" w:hanging="360"/>
+      </w:pPr>
+      <w:rPr>
+        <w:rFonts w:ascii="Symbol" w:hAnsi="Symbol" w:hint="default"/>
+      </w:rPr>
+    </w:lvl>
+    <w:lvl w:ilvl="1" w:tplc="04090003" w:tentative="1">
+      <w:start w:val="1"/>
+      <w:numFmt w:val="bullet"/>
+      <w:lvlText w:val="o"/>
+      <w:lvlJc w:val="left"/>
+      <w:pPr>
+        <w:ind w:left="1440" w:hanging="360"/>
+      </w:pPr>
+      <w:rPr>
+        <w:rFonts w:ascii="Courier New" w:hAnsi="Courier New" w:cs="Courier New" w:hint="default"/>
+      </w:rPr>
+    </w:lvl>
+    <w:lvl w:ilvl="2" w:tplc="04090005" w:tentative="1">
+      <w:start w:val="1"/>
+      <w:numFmt w:val="bullet"/>
+      <w:lvlText w:val=""/>
+      <w:lvlJc w:val="left"/>
+      <w:pPr>
+        <w:ind w:left="2160" w:hanging="360"/>
+      </w:pPr>
+      <w:rPr>
+        <w:rFonts w:ascii="Wingdings" w:hAnsi="Wingdings" w:hint="default"/>
+      </w:rPr>
+    </w:lvl>
+    <w:lvl w:ilvl="3" w:tplc="04090001" w:tentative="1">
+      <w:start w:val="1"/>
+      <w:numFmt w:val="bullet"/>
+      <w:lvlText w:val=""/>
+      <w:lvlJc w:val="left"/>
+      <w:pPr>
+        <w:ind w:left="2880" w:hanging="360"/>
+      </w:pPr>
+      <w:rPr>
+        <w:rFonts w:ascii="Symbol" w:hAnsi="Symbol" w:hint="default"/>
+      </w:rPr>
+    </w:lvl>
+    <w:lvl w:ilvl="4" w:tplc="04090003" w:tentative="1">
+      <w:start w:val="1"/>
+      <w:numFmt w:val="bullet"/>
+      <w:lvlText w:val="o"/>
+      <w:lvlJc w:val="left"/>
+      <w:pPr>
+        <w:ind w:left="3600" w:hanging="360"/>
+      </w:pPr>
+      <w:rPr>
+        <w:rFonts w:ascii="Courier New" w:hAnsi="Courier New" w:cs="Courier New" w:hint="default"/>
+      </w:rPr>
+    </w:lvl>
+    <w:lvl w:ilvl="5" w:tplc="04090005" w:tentative="1">
+      <w:start w:val="1"/>
+      <w:numFmt w:val="bullet"/>
+      <w:lvlText w:val=""/>
+      <w:lvlJc w:val="left"/>
+      <w:pPr>
+        <w:ind w:left="4320" w:hanging="360"/>
+      </w:pPr>
+      <w:rPr>
+        <w:rFonts w:ascii="Wingdings" w:hAnsi="Wingdings" w:hint="default"/>
+      </w:rPr>
+    </w:lvl>
+    <w:lvl w:ilvl="6" w:tplc="04090001" w:tentative="1">
+      <w:start w:val="1"/>
+      <w:numFmt w:val="bullet"/>
+      <w:lvlText w:val=""/>
+      <w:lvlJc w:val="left"/>
+      <w:pPr>
+        <w:ind w:left="5040" w:hanging="360"/>
+      </w:pPr>
+      <w:rPr>
+        <w:rFonts w:ascii="Symbol" w:hAnsi="Symbol" w:hint="default"/>
+      </w:rPr>
+    </w:lvl>
+    <w:lvl w:ilvl="7" w:tplc="04090003" w:tentative="1">
+      <w:start w:val="1"/>
+      <w:numFmt w:val="bullet"/>
+      <w:lvlText w:val="o"/>
+      <w:lvlJc w:val="left"/>
+      <w:pPr>
+        <w:ind w:left="5760" w:hanging="360"/>
+      </w:pPr>
+      <w:rPr>
+        <w:rFonts w:ascii="Courier New" w:hAnsi="Courier New" w:cs="Courier New" w:hint="default"/>
+      </w:rPr>
+    </w:lvl>
+    <w:lvl w:ilvl="8" w:tplc="04090005" w:tentative="1">
+      <w:start w:val="1"/>
+      <w:numFmt w:val="bullet"/>
+      <w:lvlText w:val=""/>
+      <w:lvlJc w:val="left"/>
+      <w:pPr>
+        <w:ind w:left="6480" w:hanging="360"/>
+      </w:pPr>
+      <w:rPr>
+        <w:rFonts w:ascii="Wingdings" w:hAnsi="Wingdings" w:hint="default"/>
+      </w:rPr>
+    </w:lvl>
+  </w:abstractNum>
+  <w:abstractNum w:abstractNumId="23" w15:restartNumberingAfterBreak="0">
     <w:nsid w:val="6B986525"/>
     <w:multiLevelType w:val="hybridMultilevel"/>
     <w:tmpl w:val="2110C954"/>
@@ -4499,7 +4696,7 @@
       </w:rPr>
     </w:lvl>
   </w:abstractNum>
-  <w:abstractNum w:abstractNumId="23" w15:restartNumberingAfterBreak="0">
+  <w:abstractNum w:abstractNumId="24" w15:restartNumberingAfterBreak="0">
     <w:nsid w:val="6C5D7308"/>
     <w:multiLevelType w:val="hybridMultilevel"/>
     <w:tmpl w:val="7EA4FCB8"/>
@@ -4612,7 +4809,7 @@
       </w:rPr>
     </w:lvl>
   </w:abstractNum>
-  <w:abstractNum w:abstractNumId="24" w15:restartNumberingAfterBreak="0">
+  <w:abstractNum w:abstractNumId="25" w15:restartNumberingAfterBreak="0">
     <w:nsid w:val="6CA67069"/>
     <w:multiLevelType w:val="hybridMultilevel"/>
     <w:tmpl w:val="9B5EEC1E"/>
@@ -4725,7 +4922,7 @@
       </w:rPr>
     </w:lvl>
   </w:abstractNum>
-  <w:abstractNum w:abstractNumId="25" w15:restartNumberingAfterBreak="0">
+  <w:abstractNum w:abstractNumId="26" w15:restartNumberingAfterBreak="0">
     <w:nsid w:val="6E06196C"/>
     <w:multiLevelType w:val="hybridMultilevel"/>
     <w:tmpl w:val="D8724B34"/>
@@ -4838,7 +5035,7 @@
       </w:rPr>
     </w:lvl>
   </w:abstractNum>
-  <w:abstractNum w:abstractNumId="26" w15:restartNumberingAfterBreak="0">
+  <w:abstractNum w:abstractNumId="27" w15:restartNumberingAfterBreak="0">
     <w:nsid w:val="7595384E"/>
     <w:multiLevelType w:val="hybridMultilevel"/>
     <w:tmpl w:val="6E88F274"/>
@@ -4951,7 +5148,7 @@
       </w:rPr>
     </w:lvl>
   </w:abstractNum>
-  <w:abstractNum w:abstractNumId="27" w15:restartNumberingAfterBreak="0">
+  <w:abstractNum w:abstractNumId="28" w15:restartNumberingAfterBreak="0">
     <w:nsid w:val="75F8099C"/>
     <w:multiLevelType w:val="hybridMultilevel"/>
     <w:tmpl w:val="93B2A2F6"/>
@@ -5064,7 +5261,7 @@
       </w:rPr>
     </w:lvl>
   </w:abstractNum>
-  <w:abstractNum w:abstractNumId="28" w15:restartNumberingAfterBreak="0">
+  <w:abstractNum w:abstractNumId="29" w15:restartNumberingAfterBreak="0">
     <w:nsid w:val="77315457"/>
     <w:multiLevelType w:val="hybridMultilevel"/>
     <w:tmpl w:val="9FB694F4"/>
@@ -5177,7 +5374,120 @@
       </w:rPr>
     </w:lvl>
   </w:abstractNum>
-  <w:abstractNum w:abstractNumId="29" w15:restartNumberingAfterBreak="0">
+  <w:abstractNum w:abstractNumId="30" w15:restartNumberingAfterBreak="0">
+    <w:nsid w:val="77FD7ED3"/>
+    <w:multiLevelType w:val="hybridMultilevel"/>
+    <w:tmpl w:val="8A8CAC62"/>
+    <w:lvl w:ilvl="0" w:tplc="04090001">
+      <w:start w:val="1"/>
+      <w:numFmt w:val="bullet"/>
+      <w:lvlText w:val=""/>
+      <w:lvlJc w:val="left"/>
+      <w:pPr>
+        <w:ind w:left="720" w:hanging="360"/>
+      </w:pPr>
+      <w:rPr>
+        <w:rFonts w:ascii="Symbol" w:hAnsi="Symbol" w:hint="default"/>
+      </w:rPr>
+    </w:lvl>
+    <w:lvl w:ilvl="1" w:tplc="04090003" w:tentative="1">
+      <w:start w:val="1"/>
+      <w:numFmt w:val="bullet"/>
+      <w:lvlText w:val="o"/>
+      <w:lvlJc w:val="left"/>
+      <w:pPr>
+        <w:ind w:left="1440" w:hanging="360"/>
+      </w:pPr>
+      <w:rPr>
+        <w:rFonts w:ascii="Courier New" w:hAnsi="Courier New" w:cs="Courier New" w:hint="default"/>
+      </w:rPr>
+    </w:lvl>
+    <w:lvl w:ilvl="2" w:tplc="04090005" w:tentative="1">
+      <w:start w:val="1"/>
+      <w:numFmt w:val="bullet"/>
+      <w:lvlText w:val=""/>
+      <w:lvlJc w:val="left"/>
+      <w:pPr>
+        <w:ind w:left="2160" w:hanging="360"/>
+      </w:pPr>
+      <w:rPr>
+        <w:rFonts w:ascii="Wingdings" w:hAnsi="Wingdings" w:hint="default"/>
+      </w:rPr>
+    </w:lvl>
+    <w:lvl w:ilvl="3" w:tplc="04090001" w:tentative="1">
+      <w:start w:val="1"/>
+      <w:numFmt w:val="bullet"/>
+      <w:lvlText w:val=""/>
+      <w:lvlJc w:val="left"/>
+      <w:pPr>
+        <w:ind w:left="2880" w:hanging="360"/>
+      </w:pPr>
+      <w:rPr>
+        <w:rFonts w:ascii="Symbol" w:hAnsi="Symbol" w:hint="default"/>
+      </w:rPr>
+    </w:lvl>
+    <w:lvl w:ilvl="4" w:tplc="04090003" w:tentative="1">
+      <w:start w:val="1"/>
+      <w:numFmt w:val="bullet"/>
+      <w:lvlText w:val="o"/>
+      <w:lvlJc w:val="left"/>
+      <w:pPr>
+        <w:ind w:left="3600" w:hanging="360"/>
+      </w:pPr>
+      <w:rPr>
+        <w:rFonts w:ascii="Courier New" w:hAnsi="Courier New" w:cs="Courier New" w:hint="default"/>
+      </w:rPr>
+    </w:lvl>
+    <w:lvl w:ilvl="5" w:tplc="04090005" w:tentative="1">
+      <w:start w:val="1"/>
+      <w:numFmt w:val="bullet"/>
+      <w:lvlText w:val=""/>
+      <w:lvlJc w:val="left"/>
+      <w:pPr>
+        <w:ind w:left="4320" w:hanging="360"/>
+      </w:pPr>
+      <w:rPr>
+        <w:rFonts w:ascii="Wingdings" w:hAnsi="Wingdings" w:hint="default"/>
+      </w:rPr>
+    </w:lvl>
+    <w:lvl w:ilvl="6" w:tplc="04090001" w:tentative="1">
+      <w:start w:val="1"/>
+      <w:numFmt w:val="bullet"/>
+      <w:lvlText w:val=""/>
+      <w:lvlJc w:val="left"/>
+      <w:pPr>
+        <w:ind w:left="5040" w:hanging="360"/>
+      </w:pPr>
+      <w:rPr>
+        <w:rFonts w:ascii="Symbol" w:hAnsi="Symbol" w:hint="default"/>
+      </w:rPr>
+    </w:lvl>
+    <w:lvl w:ilvl="7" w:tplc="04090003" w:tentative="1">
+      <w:start w:val="1"/>
+      <w:numFmt w:val="bullet"/>
+      <w:lvlText w:val="o"/>
+      <w:lvlJc w:val="left"/>
+      <w:pPr>
+        <w:ind w:left="5760" w:hanging="360"/>
+      </w:pPr>
+      <w:rPr>
+        <w:rFonts w:ascii="Courier New" w:hAnsi="Courier New" w:cs="Courier New" w:hint="default"/>
+      </w:rPr>
+    </w:lvl>
+    <w:lvl w:ilvl="8" w:tplc="04090005" w:tentative="1">
+      <w:start w:val="1"/>
+      <w:numFmt w:val="bullet"/>
+      <w:lvlText w:val=""/>
+      <w:lvlJc w:val="left"/>
+      <w:pPr>
+        <w:ind w:left="6480" w:hanging="360"/>
+      </w:pPr>
+      <w:rPr>
+        <w:rFonts w:ascii="Wingdings" w:hAnsi="Wingdings" w:hint="default"/>
+      </w:rPr>
+    </w:lvl>
+  </w:abstractNum>
+  <w:abstractNum w:abstractNumId="31" w15:restartNumberingAfterBreak="0">
     <w:nsid w:val="7FE96745"/>
     <w:multiLevelType w:val="hybridMultilevel"/>
     <w:tmpl w:val="E68401C6"/>
@@ -5285,7 +5595,7 @@
     <w:abstractNumId w:val="6"/>
   </w:num>
   <w:num w:numId="7">
-    <w:abstractNumId w:val="26"/>
+    <w:abstractNumId w:val="27"/>
   </w:num>
   <w:num w:numId="8">
     <w:abstractNumId w:val="3"/>
@@ -5306,19 +5616,19 @@
     <w:abstractNumId w:val="20"/>
   </w:num>
   <w:num w:numId="14">
-    <w:abstractNumId w:val="27"/>
+    <w:abstractNumId w:val="28"/>
   </w:num>
   <w:num w:numId="15">
     <w:abstractNumId w:val="13"/>
   </w:num>
   <w:num w:numId="16">
-    <w:abstractNumId w:val="29"/>
+    <w:abstractNumId w:val="31"/>
   </w:num>
   <w:num w:numId="17">
     <w:abstractNumId w:val="21"/>
   </w:num>
   <w:num w:numId="18">
-    <w:abstractNumId w:val="25"/>
+    <w:abstractNumId w:val="26"/>
   </w:num>
   <w:num w:numId="19">
     <w:abstractNumId w:val="16"/>
@@ -5330,22 +5640,22 @@
     <w:abstractNumId w:val="4"/>
   </w:num>
   <w:num w:numId="22">
-    <w:abstractNumId w:val="23"/>
+    <w:abstractNumId w:val="24"/>
   </w:num>
   <w:num w:numId="23">
-    <w:abstractNumId w:val="24"/>
+    <w:abstractNumId w:val="25"/>
   </w:num>
   <w:num w:numId="24">
     <w:abstractNumId w:val="7"/>
   </w:num>
   <w:num w:numId="25">
-    <w:abstractNumId w:val="22"/>
+    <w:abstractNumId w:val="23"/>
   </w:num>
   <w:num w:numId="26">
     <w:abstractNumId w:val="11"/>
   </w:num>
   <w:num w:numId="27">
-    <w:abstractNumId w:val="28"/>
+    <w:abstractNumId w:val="29"/>
   </w:num>
   <w:num w:numId="28">
     <w:abstractNumId w:val="12"/>
@@ -5355,6 +5665,12 @@
   </w:num>
   <w:num w:numId="30">
     <w:abstractNumId w:val="18"/>
+  </w:num>
+  <w:num w:numId="31">
+    <w:abstractNumId w:val="22"/>
+  </w:num>
+  <w:num w:numId="32">
+    <w:abstractNumId w:val="30"/>
   </w:num>
   <w:numIdMacAtCleanup w:val="7"/>
 </w:numbering>

</xml_diff>